<commit_message>
update document to use US English
</commit_message>
<xml_diff>
--- a/references/datacentre-migration-discovery-checklist.docx
+++ b/references/datacentre-migration-discovery-checklist.docx
@@ -8,12 +8,30 @@
         <w:jc w:val="center"/>
       </w:pPr>
       <w:r>
-        <w:t>Datacentre Migration Discovery Checklist</w:t>
-      </w:r>
-    </w:p>
-    <w:p>
-      <w:r>
-        <w:t>A lot of organisations are discussing and actioning plans to migrate either part or all their workloads from on prem into the Cloud. Regardless of how much you are moving or the size of your organisation everyone must start with the same common start point, a discovery.</w:t>
+        <w:t>Data</w:t>
+      </w:r>
+      <w:r>
+        <w:t xml:space="preserve"> C</w:t>
+      </w:r>
+      <w:r>
+        <w:t>entre Migration Discovery Checklist</w:t>
+      </w:r>
+    </w:p>
+    <w:p>
+      <w:r>
+        <w:t>A lot of organi</w:t>
+      </w:r>
+      <w:r>
+        <w:t>z</w:t>
+      </w:r>
+      <w:r>
+        <w:t>ations are discussing and actioning plans to migrate either part or all their workloads from on prem into the Cloud. Regardless of how much you are moving or the size of your organi</w:t>
+      </w:r>
+      <w:r>
+        <w:t>z</w:t>
+      </w:r>
+      <w:r>
+        <w:t>ation everyone must start with the same common start point, a discovery.</w:t>
       </w:r>
     </w:p>
     <w:p>
@@ -38,23 +56,19 @@
             <w14:uncheckedState w14:val="2610" w14:font="MS Gothic"/>
           </w14:checkbox>
         </w:sdtPr>
-        <w:sdtContent>
-          <w:r>
-            <w:rPr>
-              <w:rFonts w:ascii="MS Gothic" w:eastAsia="MS Gothic" w:hAnsi="MS Gothic" w:hint="eastAsia"/>
-            </w:rPr>
-            <w:t>☐</w:t>
-          </w:r>
-        </w:sdtContent>
-      </w:sdt>
-      <w:r>
-        <w:tab/>
-      </w:r>
-      <w:r>
-        <w:t>Device Name</w:t>
-      </w:r>
-      <w:r>
-        <w:t xml:space="preserve"> - </w:t>
+        <w:sdtEndPr/>
+        <w:sdtContent>
+          <w:r>
+            <w:rPr>
+              <w:rFonts w:ascii="MS Gothic" w:eastAsia="MS Gothic" w:hAnsi="MS Gothic" w:hint="eastAsia"/>
+            </w:rPr>
+            <w:t>☐</w:t>
+          </w:r>
+        </w:sdtContent>
+      </w:sdt>
+      <w:r>
+        <w:tab/>
+        <w:t xml:space="preserve">Device Name - </w:t>
       </w:r>
       <w:r>
         <w:rPr>
@@ -83,23 +97,19 @@
             <w14:uncheckedState w14:val="2610" w14:font="MS Gothic"/>
           </w14:checkbox>
         </w:sdtPr>
-        <w:sdtContent>
-          <w:r>
-            <w:rPr>
-              <w:rFonts w:ascii="MS Gothic" w:eastAsia="MS Gothic" w:hAnsi="MS Gothic" w:hint="eastAsia"/>
-            </w:rPr>
-            <w:t>☐</w:t>
-          </w:r>
-        </w:sdtContent>
-      </w:sdt>
-      <w:r>
-        <w:tab/>
-      </w:r>
-      <w:r>
-        <w:t>Device Type/Model</w:t>
-      </w:r>
-      <w:r>
-        <w:t xml:space="preserve"> - </w:t>
+        <w:sdtEndPr/>
+        <w:sdtContent>
+          <w:r>
+            <w:rPr>
+              <w:rFonts w:ascii="MS Gothic" w:eastAsia="MS Gothic" w:hAnsi="MS Gothic" w:hint="eastAsia"/>
+            </w:rPr>
+            <w:t>☐</w:t>
+          </w:r>
+        </w:sdtContent>
+      </w:sdt>
+      <w:r>
+        <w:tab/>
+        <w:t xml:space="preserve">Device Type/Model - </w:t>
       </w:r>
       <w:r>
         <w:rPr>
@@ -128,23 +138,19 @@
             <w14:uncheckedState w14:val="2610" w14:font="MS Gothic"/>
           </w14:checkbox>
         </w:sdtPr>
-        <w:sdtContent>
-          <w:r>
-            <w:rPr>
-              <w:rFonts w:ascii="MS Gothic" w:eastAsia="MS Gothic" w:hAnsi="MS Gothic" w:hint="eastAsia"/>
-            </w:rPr>
-            <w:t>☐</w:t>
-          </w:r>
-        </w:sdtContent>
-      </w:sdt>
-      <w:r>
-        <w:tab/>
-      </w:r>
-      <w:r>
-        <w:t>Firmware versions (if appropriate)</w:t>
-      </w:r>
-      <w:r>
-        <w:t xml:space="preserve"> - </w:t>
+        <w:sdtEndPr/>
+        <w:sdtContent>
+          <w:r>
+            <w:rPr>
+              <w:rFonts w:ascii="MS Gothic" w:eastAsia="MS Gothic" w:hAnsi="MS Gothic" w:hint="eastAsia"/>
+            </w:rPr>
+            <w:t>☐</w:t>
+          </w:r>
+        </w:sdtContent>
+      </w:sdt>
+      <w:r>
+        <w:tab/>
+        <w:t xml:space="preserve">Firmware versions (if appropriate) - </w:t>
       </w:r>
       <w:r>
         <w:rPr>
@@ -176,23 +182,19 @@
             <w14:uncheckedState w14:val="2610" w14:font="MS Gothic"/>
           </w14:checkbox>
         </w:sdtPr>
-        <w:sdtContent>
-          <w:r>
-            <w:rPr>
-              <w:rFonts w:ascii="MS Gothic" w:eastAsia="MS Gothic" w:hAnsi="MS Gothic" w:hint="eastAsia"/>
-            </w:rPr>
-            <w:t>☐</w:t>
-          </w:r>
-        </w:sdtContent>
-      </w:sdt>
-      <w:r>
-        <w:tab/>
-      </w:r>
-      <w:r>
-        <w:t>Operating System</w:t>
-      </w:r>
-      <w:r>
-        <w:t xml:space="preserve"> - </w:t>
+        <w:sdtEndPr/>
+        <w:sdtContent>
+          <w:r>
+            <w:rPr>
+              <w:rFonts w:ascii="MS Gothic" w:eastAsia="MS Gothic" w:hAnsi="MS Gothic" w:hint="eastAsia"/>
+            </w:rPr>
+            <w:t>☐</w:t>
+          </w:r>
+        </w:sdtContent>
+      </w:sdt>
+      <w:r>
+        <w:tab/>
+        <w:t xml:space="preserve">Operating System - </w:t>
       </w:r>
       <w:r>
         <w:rPr>
@@ -215,30 +217,33 @@
             <w14:uncheckedState w14:val="2610" w14:font="MS Gothic"/>
           </w14:checkbox>
         </w:sdtPr>
-        <w:sdtContent>
-          <w:r>
-            <w:rPr>
-              <w:rFonts w:ascii="MS Gothic" w:eastAsia="MS Gothic" w:hAnsi="MS Gothic" w:hint="eastAsia"/>
-            </w:rPr>
-            <w:t>☐</w:t>
-          </w:r>
-        </w:sdtContent>
-      </w:sdt>
-      <w:r>
-        <w:tab/>
-      </w:r>
-      <w:r>
-        <w:t>Physical Location</w:t>
-      </w:r>
-      <w:r>
-        <w:t xml:space="preserve"> - </w:t>
-      </w:r>
-      <w:r>
-        <w:rPr>
-          <w:i/>
-          <w:iCs/>
-        </w:rPr>
-        <w:t xml:space="preserve">Where is the device physically location in your </w:t>
+        <w:sdtEndPr/>
+        <w:sdtContent>
+          <w:r>
+            <w:rPr>
+              <w:rFonts w:ascii="MS Gothic" w:eastAsia="MS Gothic" w:hAnsi="MS Gothic" w:hint="eastAsia"/>
+            </w:rPr>
+            <w:t>☐</w:t>
+          </w:r>
+        </w:sdtContent>
+      </w:sdt>
+      <w:r>
+        <w:tab/>
+        <w:t xml:space="preserve">Physical Location - </w:t>
+      </w:r>
+      <w:r>
+        <w:rPr>
+          <w:i/>
+          <w:iCs/>
+        </w:rPr>
+        <w:t>Where is the device physically location in your data</w:t>
+      </w:r>
+      <w:r>
+        <w:rPr>
+          <w:i/>
+          <w:iCs/>
+        </w:rPr>
+        <w:t xml:space="preserve"> </w:t>
       </w:r>
       <w:proofErr w:type="gramStart"/>
       <w:r>
@@ -246,7 +251,7 @@
           <w:i/>
           <w:iCs/>
         </w:rPr>
-        <w:t>datacentre</w:t>
+        <w:t>centre</w:t>
       </w:r>
       <w:proofErr w:type="gramEnd"/>
     </w:p>
@@ -266,23 +271,19 @@
             <w14:uncheckedState w14:val="2610" w14:font="MS Gothic"/>
           </w14:checkbox>
         </w:sdtPr>
-        <w:sdtContent>
-          <w:r>
-            <w:rPr>
-              <w:rFonts w:ascii="MS Gothic" w:eastAsia="MS Gothic" w:hAnsi="MS Gothic" w:hint="eastAsia"/>
-            </w:rPr>
-            <w:t>☐</w:t>
-          </w:r>
-        </w:sdtContent>
-      </w:sdt>
-      <w:r>
-        <w:tab/>
-      </w:r>
-      <w:r>
-        <w:t>What does the device/server do?</w:t>
-      </w:r>
-      <w:r>
-        <w:t xml:space="preserve"> - </w:t>
+        <w:sdtEndPr/>
+        <w:sdtContent>
+          <w:r>
+            <w:rPr>
+              <w:rFonts w:ascii="MS Gothic" w:eastAsia="MS Gothic" w:hAnsi="MS Gothic" w:hint="eastAsia"/>
+            </w:rPr>
+            <w:t>☐</w:t>
+          </w:r>
+        </w:sdtContent>
+      </w:sdt>
+      <w:r>
+        <w:tab/>
+        <w:t xml:space="preserve">What does the device/server do? - </w:t>
       </w:r>
       <w:r>
         <w:rPr>
@@ -302,23 +303,19 @@
             <w14:uncheckedState w14:val="2610" w14:font="MS Gothic"/>
           </w14:checkbox>
         </w:sdtPr>
-        <w:sdtContent>
-          <w:r>
-            <w:rPr>
-              <w:rFonts w:ascii="MS Gothic" w:eastAsia="MS Gothic" w:hAnsi="MS Gothic" w:hint="eastAsia"/>
-            </w:rPr>
-            <w:t>☐</w:t>
-          </w:r>
-        </w:sdtContent>
-      </w:sdt>
-      <w:r>
-        <w:tab/>
-      </w:r>
-      <w:r>
-        <w:t>Workload owner &amp; contact details</w:t>
-      </w:r>
-      <w:r>
-        <w:t xml:space="preserve"> - </w:t>
+        <w:sdtEndPr/>
+        <w:sdtContent>
+          <w:r>
+            <w:rPr>
+              <w:rFonts w:ascii="MS Gothic" w:eastAsia="MS Gothic" w:hAnsi="MS Gothic" w:hint="eastAsia"/>
+            </w:rPr>
+            <w:t>☐</w:t>
+          </w:r>
+        </w:sdtContent>
+      </w:sdt>
+      <w:r>
+        <w:tab/>
+        <w:t xml:space="preserve">Workload owner &amp; contact details - </w:t>
       </w:r>
       <w:r>
         <w:rPr>
@@ -347,23 +344,19 @@
             <w14:uncheckedState w14:val="2610" w14:font="MS Gothic"/>
           </w14:checkbox>
         </w:sdtPr>
-        <w:sdtContent>
-          <w:r>
-            <w:rPr>
-              <w:rFonts w:ascii="MS Gothic" w:eastAsia="MS Gothic" w:hAnsi="MS Gothic" w:hint="eastAsia"/>
-            </w:rPr>
-            <w:t>☐</w:t>
-          </w:r>
-        </w:sdtContent>
-      </w:sdt>
-      <w:r>
-        <w:tab/>
-      </w:r>
-      <w:r>
-        <w:t>Workload manufacturer</w:t>
-      </w:r>
-      <w:r>
-        <w:t xml:space="preserve"> - </w:t>
+        <w:sdtEndPr/>
+        <w:sdtContent>
+          <w:r>
+            <w:rPr>
+              <w:rFonts w:ascii="MS Gothic" w:eastAsia="MS Gothic" w:hAnsi="MS Gothic" w:hint="eastAsia"/>
+            </w:rPr>
+            <w:t>☐</w:t>
+          </w:r>
+        </w:sdtContent>
+      </w:sdt>
+      <w:r>
+        <w:tab/>
+        <w:t xml:space="preserve">Workload manufacturer - </w:t>
       </w:r>
       <w:r>
         <w:rPr>
@@ -383,23 +376,19 @@
             <w14:uncheckedState w14:val="2610" w14:font="MS Gothic"/>
           </w14:checkbox>
         </w:sdtPr>
-        <w:sdtContent>
-          <w:r>
-            <w:rPr>
-              <w:rFonts w:ascii="MS Gothic" w:eastAsia="MS Gothic" w:hAnsi="MS Gothic" w:hint="eastAsia"/>
-            </w:rPr>
-            <w:t>☐</w:t>
-          </w:r>
-        </w:sdtContent>
-      </w:sdt>
-      <w:r>
-        <w:tab/>
-      </w:r>
-      <w:r>
-        <w:t>Workload lifecycle</w:t>
-      </w:r>
-      <w:r>
-        <w:t xml:space="preserve"> - </w:t>
+        <w:sdtEndPr/>
+        <w:sdtContent>
+          <w:r>
+            <w:rPr>
+              <w:rFonts w:ascii="MS Gothic" w:eastAsia="MS Gothic" w:hAnsi="MS Gothic" w:hint="eastAsia"/>
+            </w:rPr>
+            <w:t>☐</w:t>
+          </w:r>
+        </w:sdtContent>
+      </w:sdt>
+      <w:r>
+        <w:tab/>
+        <w:t xml:space="preserve">Workload lifecycle - </w:t>
       </w:r>
       <w:r>
         <w:rPr>
@@ -428,23 +417,19 @@
             <w14:uncheckedState w14:val="2610" w14:font="MS Gothic"/>
           </w14:checkbox>
         </w:sdtPr>
-        <w:sdtContent>
-          <w:r>
-            <w:rPr>
-              <w:rFonts w:ascii="MS Gothic" w:eastAsia="MS Gothic" w:hAnsi="MS Gothic" w:hint="eastAsia"/>
-            </w:rPr>
-            <w:t>☐</w:t>
-          </w:r>
-        </w:sdtContent>
-      </w:sdt>
-      <w:r>
-        <w:tab/>
-      </w:r>
-      <w:r>
-        <w:t>Support contract information (hardware)</w:t>
-      </w:r>
-      <w:r>
-        <w:t xml:space="preserve"> - </w:t>
+        <w:sdtEndPr/>
+        <w:sdtContent>
+          <w:r>
+            <w:rPr>
+              <w:rFonts w:ascii="MS Gothic" w:eastAsia="MS Gothic" w:hAnsi="MS Gothic" w:hint="eastAsia"/>
+            </w:rPr>
+            <w:t>☐</w:t>
+          </w:r>
+        </w:sdtContent>
+      </w:sdt>
+      <w:r>
+        <w:tab/>
+        <w:t xml:space="preserve">Support contract information (hardware) - </w:t>
       </w:r>
       <w:r>
         <w:rPr>
@@ -464,23 +449,19 @@
             <w14:uncheckedState w14:val="2610" w14:font="MS Gothic"/>
           </w14:checkbox>
         </w:sdtPr>
-        <w:sdtContent>
-          <w:r>
-            <w:rPr>
-              <w:rFonts w:ascii="MS Gothic" w:eastAsia="MS Gothic" w:hAnsi="MS Gothic" w:hint="eastAsia"/>
-            </w:rPr>
-            <w:t>☐</w:t>
-          </w:r>
-        </w:sdtContent>
-      </w:sdt>
-      <w:r>
-        <w:tab/>
-      </w:r>
-      <w:r>
-        <w:t>Support contract information (workload)</w:t>
-      </w:r>
-      <w:r>
-        <w:t xml:space="preserve"> - </w:t>
+        <w:sdtEndPr/>
+        <w:sdtContent>
+          <w:r>
+            <w:rPr>
+              <w:rFonts w:ascii="MS Gothic" w:eastAsia="MS Gothic" w:hAnsi="MS Gothic" w:hint="eastAsia"/>
+            </w:rPr>
+            <w:t>☐</w:t>
+          </w:r>
+        </w:sdtContent>
+      </w:sdt>
+      <w:r>
+        <w:tab/>
+        <w:t xml:space="preserve">Support contract information (workload) - </w:t>
       </w:r>
       <w:r>
         <w:rPr>
@@ -500,24 +481,19 @@
             <w14:uncheckedState w14:val="2610" w14:font="MS Gothic"/>
           </w14:checkbox>
         </w:sdtPr>
-        <w:sdtContent>
-          <w:r>
-            <w:rPr>
-              <w:rFonts w:ascii="MS Gothic" w:eastAsia="MS Gothic" w:hAnsi="MS Gothic" w:hint="eastAsia"/>
-            </w:rPr>
-            <w:t>☐</w:t>
-          </w:r>
-        </w:sdtContent>
-      </w:sdt>
-      <w:r>
-        <w:tab/>
-        <w:t>E</w:t>
-      </w:r>
-      <w:r>
-        <w:t>nvironment (prod, dev, test, etc)</w:t>
-      </w:r>
-      <w:r>
-        <w:t xml:space="preserve"> - </w:t>
+        <w:sdtEndPr/>
+        <w:sdtContent>
+          <w:r>
+            <w:rPr>
+              <w:rFonts w:ascii="MS Gothic" w:eastAsia="MS Gothic" w:hAnsi="MS Gothic" w:hint="eastAsia"/>
+            </w:rPr>
+            <w:t>☐</w:t>
+          </w:r>
+        </w:sdtContent>
+      </w:sdt>
+      <w:r>
+        <w:tab/>
+        <w:t xml:space="preserve">Environment (prod, dev, test, etc) - </w:t>
       </w:r>
       <w:r>
         <w:rPr>
@@ -537,23 +513,19 @@
             <w14:uncheckedState w14:val="2610" w14:font="MS Gothic"/>
           </w14:checkbox>
         </w:sdtPr>
-        <w:sdtContent>
-          <w:r>
-            <w:rPr>
-              <w:rFonts w:ascii="MS Gothic" w:eastAsia="MS Gothic" w:hAnsi="MS Gothic" w:hint="eastAsia"/>
-            </w:rPr>
-            <w:t>☐</w:t>
-          </w:r>
-        </w:sdtContent>
-      </w:sdt>
-      <w:r>
-        <w:tab/>
-      </w:r>
-      <w:r>
-        <w:t>Dependencies (what does this server interact with)</w:t>
-      </w:r>
-      <w:r>
-        <w:t xml:space="preserve"> - </w:t>
+        <w:sdtEndPr/>
+        <w:sdtContent>
+          <w:r>
+            <w:rPr>
+              <w:rFonts w:ascii="MS Gothic" w:eastAsia="MS Gothic" w:hAnsi="MS Gothic" w:hint="eastAsia"/>
+            </w:rPr>
+            <w:t>☐</w:t>
+          </w:r>
+        </w:sdtContent>
+      </w:sdt>
+      <w:r>
+        <w:tab/>
+        <w:t xml:space="preserve">Dependencies (what does this server interact with) - </w:t>
       </w:r>
       <w:r>
         <w:rPr>
@@ -589,23 +561,19 @@
             <w14:uncheckedState w14:val="2610" w14:font="MS Gothic"/>
           </w14:checkbox>
         </w:sdtPr>
-        <w:sdtContent>
-          <w:r>
-            <w:rPr>
-              <w:rFonts w:ascii="MS Gothic" w:eastAsia="MS Gothic" w:hAnsi="MS Gothic" w:hint="eastAsia"/>
-            </w:rPr>
-            <w:t>☐</w:t>
-          </w:r>
-        </w:sdtContent>
-      </w:sdt>
-      <w:r>
-        <w:tab/>
-      </w:r>
-      <w:r>
-        <w:t>Certificates</w:t>
-      </w:r>
-      <w:r>
-        <w:t xml:space="preserve"> - </w:t>
+        <w:sdtEndPr/>
+        <w:sdtContent>
+          <w:r>
+            <w:rPr>
+              <w:rFonts w:ascii="MS Gothic" w:eastAsia="MS Gothic" w:hAnsi="MS Gothic" w:hint="eastAsia"/>
+            </w:rPr>
+            <w:t>☐</w:t>
+          </w:r>
+        </w:sdtContent>
+      </w:sdt>
+      <w:r>
+        <w:tab/>
+        <w:t xml:space="preserve">Certificates - </w:t>
       </w:r>
       <w:r>
         <w:rPr>
@@ -625,23 +593,19 @@
             <w14:uncheckedState w14:val="2610" w14:font="MS Gothic"/>
           </w14:checkbox>
         </w:sdtPr>
-        <w:sdtContent>
-          <w:r>
-            <w:rPr>
-              <w:rFonts w:ascii="MS Gothic" w:eastAsia="MS Gothic" w:hAnsi="MS Gothic" w:hint="eastAsia"/>
-            </w:rPr>
-            <w:t>☐</w:t>
-          </w:r>
-        </w:sdtContent>
-      </w:sdt>
-      <w:r>
-        <w:tab/>
-      </w:r>
-      <w:r>
-        <w:t>Availability</w:t>
-      </w:r>
-      <w:r>
-        <w:t xml:space="preserve"> - </w:t>
+        <w:sdtEndPr/>
+        <w:sdtContent>
+          <w:r>
+            <w:rPr>
+              <w:rFonts w:ascii="MS Gothic" w:eastAsia="MS Gothic" w:hAnsi="MS Gothic" w:hint="eastAsia"/>
+            </w:rPr>
+            <w:t>☐</w:t>
+          </w:r>
+        </w:sdtContent>
+      </w:sdt>
+      <w:r>
+        <w:tab/>
+        <w:t xml:space="preserve">Availability - </w:t>
       </w:r>
       <w:r>
         <w:rPr>
@@ -661,23 +625,19 @@
             <w14:uncheckedState w14:val="2610" w14:font="MS Gothic"/>
           </w14:checkbox>
         </w:sdtPr>
-        <w:sdtContent>
-          <w:r>
-            <w:rPr>
-              <w:rFonts w:ascii="MS Gothic" w:eastAsia="MS Gothic" w:hAnsi="MS Gothic" w:hint="eastAsia"/>
-            </w:rPr>
-            <w:t>☐</w:t>
-          </w:r>
-        </w:sdtContent>
-      </w:sdt>
-      <w:r>
-        <w:tab/>
-      </w:r>
-      <w:r>
-        <w:t>Backup information</w:t>
-      </w:r>
-      <w:r>
-        <w:t xml:space="preserve"> - </w:t>
+        <w:sdtEndPr/>
+        <w:sdtContent>
+          <w:r>
+            <w:rPr>
+              <w:rFonts w:ascii="MS Gothic" w:eastAsia="MS Gothic" w:hAnsi="MS Gothic" w:hint="eastAsia"/>
+            </w:rPr>
+            <w:t>☐</w:t>
+          </w:r>
+        </w:sdtContent>
+      </w:sdt>
+      <w:r>
+        <w:tab/>
+        <w:t xml:space="preserve">Backup information - </w:t>
       </w:r>
       <w:r>
         <w:rPr>
@@ -706,23 +666,19 @@
             <w14:uncheckedState w14:val="2610" w14:font="MS Gothic"/>
           </w14:checkbox>
         </w:sdtPr>
-        <w:sdtContent>
-          <w:r>
-            <w:rPr>
-              <w:rFonts w:ascii="MS Gothic" w:eastAsia="MS Gothic" w:hAnsi="MS Gothic" w:hint="eastAsia"/>
-            </w:rPr>
-            <w:t>☐</w:t>
-          </w:r>
-        </w:sdtContent>
-      </w:sdt>
-      <w:r>
-        <w:tab/>
-      </w:r>
-      <w:r>
-        <w:t>Backup schedule</w:t>
-      </w:r>
-      <w:r>
-        <w:t xml:space="preserve"> - </w:t>
+        <w:sdtEndPr/>
+        <w:sdtContent>
+          <w:r>
+            <w:rPr>
+              <w:rFonts w:ascii="MS Gothic" w:eastAsia="MS Gothic" w:hAnsi="MS Gothic" w:hint="eastAsia"/>
+            </w:rPr>
+            <w:t>☐</w:t>
+          </w:r>
+        </w:sdtContent>
+      </w:sdt>
+      <w:r>
+        <w:tab/>
+        <w:t xml:space="preserve">Backup schedule - </w:t>
       </w:r>
       <w:r>
         <w:rPr>
@@ -751,23 +707,19 @@
             <w14:uncheckedState w14:val="2610" w14:font="MS Gothic"/>
           </w14:checkbox>
         </w:sdtPr>
-        <w:sdtContent>
-          <w:r>
-            <w:rPr>
-              <w:rFonts w:ascii="MS Gothic" w:eastAsia="MS Gothic" w:hAnsi="MS Gothic" w:hint="eastAsia"/>
-            </w:rPr>
-            <w:t>☐</w:t>
-          </w:r>
-        </w:sdtContent>
-      </w:sdt>
-      <w:r>
-        <w:tab/>
-      </w:r>
-      <w:r>
-        <w:t>Criticality</w:t>
-      </w:r>
-      <w:r>
-        <w:t xml:space="preserve"> - </w:t>
+        <w:sdtEndPr/>
+        <w:sdtContent>
+          <w:r>
+            <w:rPr>
+              <w:rFonts w:ascii="MS Gothic" w:eastAsia="MS Gothic" w:hAnsi="MS Gothic" w:hint="eastAsia"/>
+            </w:rPr>
+            <w:t>☐</w:t>
+          </w:r>
+        </w:sdtContent>
+      </w:sdt>
+      <w:r>
+        <w:tab/>
+        <w:t xml:space="preserve">Criticality - </w:t>
       </w:r>
       <w:r>
         <w:rPr>
@@ -787,23 +739,19 @@
             <w14:uncheckedState w14:val="2610" w14:font="MS Gothic"/>
           </w14:checkbox>
         </w:sdtPr>
-        <w:sdtContent>
-          <w:r>
-            <w:rPr>
-              <w:rFonts w:ascii="MS Gothic" w:eastAsia="MS Gothic" w:hAnsi="MS Gothic" w:hint="eastAsia"/>
-            </w:rPr>
-            <w:t>☐</w:t>
-          </w:r>
-        </w:sdtContent>
-      </w:sdt>
-      <w:r>
-        <w:tab/>
-      </w:r>
-      <w:r>
-        <w:t>Disaster Recovery information</w:t>
-      </w:r>
-      <w:r>
-        <w:t xml:space="preserve"> - </w:t>
+        <w:sdtEndPr/>
+        <w:sdtContent>
+          <w:r>
+            <w:rPr>
+              <w:rFonts w:ascii="MS Gothic" w:eastAsia="MS Gothic" w:hAnsi="MS Gothic" w:hint="eastAsia"/>
+            </w:rPr>
+            <w:t>☐</w:t>
+          </w:r>
+        </w:sdtContent>
+      </w:sdt>
+      <w:r>
+        <w:tab/>
+        <w:t xml:space="preserve">Disaster Recovery information - </w:t>
       </w:r>
       <w:r>
         <w:rPr>
@@ -823,23 +771,19 @@
             <w14:uncheckedState w14:val="2610" w14:font="MS Gothic"/>
           </w14:checkbox>
         </w:sdtPr>
-        <w:sdtContent>
-          <w:r>
-            <w:rPr>
-              <w:rFonts w:ascii="MS Gothic" w:eastAsia="MS Gothic" w:hAnsi="MS Gothic" w:hint="eastAsia"/>
-            </w:rPr>
-            <w:t>☐</w:t>
-          </w:r>
-        </w:sdtContent>
-      </w:sdt>
-      <w:r>
-        <w:tab/>
-      </w:r>
-      <w:r>
-        <w:t>System and/or network diagrams</w:t>
-      </w:r>
-      <w:r>
-        <w:t xml:space="preserve"> - </w:t>
+        <w:sdtEndPr/>
+        <w:sdtContent>
+          <w:r>
+            <w:rPr>
+              <w:rFonts w:ascii="MS Gothic" w:eastAsia="MS Gothic" w:hAnsi="MS Gothic" w:hint="eastAsia"/>
+            </w:rPr>
+            <w:t>☐</w:t>
+          </w:r>
+        </w:sdtContent>
+      </w:sdt>
+      <w:r>
+        <w:tab/>
+        <w:t xml:space="preserve">System and/or network diagrams - </w:t>
       </w:r>
       <w:r>
         <w:rPr>
@@ -868,23 +812,19 @@
             <w14:uncheckedState w14:val="2610" w14:font="MS Gothic"/>
           </w14:checkbox>
         </w:sdtPr>
-        <w:sdtContent>
-          <w:r>
-            <w:rPr>
-              <w:rFonts w:ascii="MS Gothic" w:eastAsia="MS Gothic" w:hAnsi="MS Gothic" w:hint="eastAsia"/>
-            </w:rPr>
-            <w:t>☐</w:t>
-          </w:r>
-        </w:sdtContent>
-      </w:sdt>
-      <w:r>
-        <w:tab/>
-      </w:r>
-      <w:r>
-        <w:t>Sensitive Data/Personally Identifiable Information (PII) being stored</w:t>
-      </w:r>
-      <w:r>
-        <w:t xml:space="preserve"> - </w:t>
+        <w:sdtEndPr/>
+        <w:sdtContent>
+          <w:r>
+            <w:rPr>
+              <w:rFonts w:ascii="MS Gothic" w:eastAsia="MS Gothic" w:hAnsi="MS Gothic" w:hint="eastAsia"/>
+            </w:rPr>
+            <w:t>☐</w:t>
+          </w:r>
+        </w:sdtContent>
+      </w:sdt>
+      <w:r>
+        <w:tab/>
+        <w:t xml:space="preserve">Sensitive Data/Personally Identifiable Information (PII) being stored - </w:t>
       </w:r>
       <w:r>
         <w:rPr>

</xml_diff>